<commit_message>
mas cosas de mate
</commit_message>
<xml_diff>
--- a/investigacion_de_operaciones/clase13/practica1/Practica#1(Quiz #1).docx
+++ b/investigacion_de_operaciones/clase13/practica1/Practica#1(Quiz #1).docx
@@ -461,6 +461,7 @@
               </w:rPr>
               <w:t>​</w:t>
             </w:r>
+            <w:proofErr w:type="spellStart"/>
             <w:r>
               <w:rPr>
                 <w:rStyle w:val="mord"/>
@@ -475,6 +476,7 @@
               </w:rPr>
               <w:t>+y</w:t>
             </w:r>
+            <w:proofErr w:type="spellEnd"/>
             <w:r>
               <w:rPr>
                 <w:rStyle w:val="mrel"/>
@@ -549,6 +551,8 @@
                 <w:rFonts w:cstheme="minorHAnsi"/>
               </w:rPr>
             </w:pPr>
+            <w:proofErr w:type="spellStart"/>
+            <w:proofErr w:type="gramStart"/>
             <w:r>
               <w:rPr>
                 <w:rStyle w:val="mord"/>
@@ -563,6 +567,7 @@
               </w:rPr>
               <w:t>,y</w:t>
             </w:r>
+            <w:proofErr w:type="spellEnd"/>
             <w:r>
               <w:rPr>
                 <w:rStyle w:val="vlist-s"/>
@@ -570,6 +575,7 @@
               </w:rPr>
               <w:t>​</w:t>
             </w:r>
+            <w:proofErr w:type="gramEnd"/>
             <w:r>
               <w:rPr>
                 <w:rStyle w:val="mrel"/>
@@ -713,11 +719,21 @@
               </w:rPr>
               <w:tab/>
             </w:r>
+            <w:proofErr w:type="spellStart"/>
+            <w:proofErr w:type="gramStart"/>
             <w:r>
               <w:rPr>
                 <w:rFonts w:cstheme="minorHAnsi"/>
               </w:rPr>
-              <w:t>x,y&gt;=0</w:t>
+              <w:t>x,y</w:t>
+            </w:r>
+            <w:proofErr w:type="spellEnd"/>
+            <w:proofErr w:type="gramEnd"/>
+            <w:r>
+              <w:rPr>
+                <w:rFonts w:cstheme="minorHAnsi"/>
+              </w:rPr>
+              <w:t>&gt;=0</w:t>
             </w:r>
             <w:r>
               <w:rPr>
@@ -828,33 +844,21 @@
                 <w:lang w:eastAsia="es-CR"/>
               </w:rPr>
               <w:tab/>
-            </w:r>
+              <w:t>y1&gt;=1</w:t>
+            </w:r>
+          </w:p>
+          <w:p>
+            <w:pPr>
+              <w:rPr>
+                <w:rFonts w:cstheme="minorHAnsi"/>
+              </w:rPr>
+            </w:pPr>
             <w:r>
               <w:rPr>
                 <w:rFonts w:eastAsia="Times New Roman" w:cstheme="minorHAnsi"/>
                 <w:lang w:eastAsia="es-CR"/>
               </w:rPr>
-              <w:t>y1&gt;=1</w:t>
-            </w:r>
-          </w:p>
-          <w:p>
-            <w:pPr>
-              <w:rPr>
-                <w:rFonts w:cstheme="minorHAnsi"/>
-              </w:rPr>
-            </w:pPr>
-            <w:r>
-              <w:rPr>
-                <w:rFonts w:eastAsia="Times New Roman" w:cstheme="minorHAnsi"/>
-                <w:lang w:eastAsia="es-CR"/>
-              </w:rPr>
               <w:tab/>
-            </w:r>
-            <w:r>
-              <w:rPr>
-                <w:rFonts w:eastAsia="Times New Roman" w:cstheme="minorHAnsi"/>
-                <w:lang w:eastAsia="es-CR"/>
-              </w:rPr>
               <w:t>y2&gt;=1</w:t>
             </w:r>
           </w:p>
@@ -905,8 +909,13 @@
               <w:jc w:val="center"/>
             </w:pPr>
             <w:r>
-              <w:t>Variables de desicion</w:t>
-            </w:r>
+              <w:t xml:space="preserve">Variables de </w:t>
+            </w:r>
+            <w:proofErr w:type="spellStart"/>
+            <w:r>
+              <w:t>desicion</w:t>
+            </w:r>
+            <w:proofErr w:type="spellEnd"/>
           </w:p>
         </w:tc>
         <w:tc>
@@ -1216,8 +1225,13 @@
     </w:tbl>
     <w:p/>
     <w:p>
-      <w:r>
-        <w:t>Penalizacion:</w:t>
+      <w:proofErr w:type="spellStart"/>
+      <w:r>
+        <w:t>Penalizacion</w:t>
+      </w:r>
+      <w:proofErr w:type="spellEnd"/>
+      <w:r>
+        <w:t>:</w:t>
       </w:r>
     </w:p>
     <w:tbl>
@@ -1258,8 +1272,13 @@
               <w:jc w:val="center"/>
             </w:pPr>
             <w:r>
-              <w:t>Variables de desicion</w:t>
-            </w:r>
+              <w:t xml:space="preserve">Variables de </w:t>
+            </w:r>
+            <w:proofErr w:type="spellStart"/>
+            <w:r>
+              <w:t>desicion</w:t>
+            </w:r>
+            <w:proofErr w:type="spellEnd"/>
           </w:p>
         </w:tc>
         <w:tc>
@@ -1355,10 +1374,7 @@
           </w:tcPr>
           <w:p>
             <w:r>
-              <w:t>+</w:t>
-            </w:r>
-            <w:r>
-              <w:t>A1</w:t>
+              <w:t>+A1</w:t>
             </w:r>
           </w:p>
         </w:tc>
@@ -1420,10 +1436,7 @@
           </w:tcPr>
           <w:p>
             <w:r>
-              <w:t>+</w:t>
-            </w:r>
-            <w:r>
-              <w:t>A2</w:t>
+              <w:t>+A2</w:t>
             </w:r>
           </w:p>
         </w:tc>
@@ -1620,8 +1633,13 @@
               <w:jc w:val="center"/>
             </w:pPr>
             <w:r>
-              <w:t>Variables de desicion</w:t>
-            </w:r>
+              <w:t xml:space="preserve">Variables de </w:t>
+            </w:r>
+            <w:proofErr w:type="spellStart"/>
+            <w:r>
+              <w:t>desicion</w:t>
+            </w:r>
+            <w:proofErr w:type="spellEnd"/>
           </w:p>
         </w:tc>
         <w:tc>
@@ -1832,26 +1850,131 @@
               <w:t>X=</w:t>
             </w:r>
             <w:r>
-              <w:t>1-(</w:t>
-            </w:r>
-            <w:r>
-              <w:t>-1</w:t>
+              <w:t>1-(-1*</w:t>
+            </w:r>
+            <w:proofErr w:type="gramStart"/>
+            <w:r>
+              <w:t>1)=</w:t>
+            </w:r>
+            <w:proofErr w:type="gramEnd"/>
+            <w:r>
+              <w:t xml:space="preserve"> </w:t>
+            </w:r>
+            <w:r>
+              <w:t>1</w:t>
+            </w:r>
+          </w:p>
+        </w:tc>
+        <w:tc>
+          <w:tcPr>
+            <w:tcW w:w="4414" w:type="dxa"/>
+          </w:tcPr>
+          <w:p>
+            <w:r>
+              <w:t>X=</w:t>
+            </w:r>
+            <w:r>
+              <w:t>3</w:t>
+            </w:r>
+            <w:r>
+              <w:t>-(</w:t>
+            </w:r>
+            <w:r>
+              <w:t>3</w:t>
             </w:r>
             <w:r>
               <w:t>*</w:t>
             </w:r>
+            <w:proofErr w:type="gramStart"/>
+            <w:r>
+              <w:t>1)=</w:t>
+            </w:r>
+            <w:proofErr w:type="gramEnd"/>
+            <w:r>
+              <w:t>0</w:t>
+            </w:r>
+          </w:p>
+        </w:tc>
+      </w:tr>
+      <w:tr>
+        <w:tc>
+          <w:tcPr>
+            <w:tcW w:w="4414" w:type="dxa"/>
+          </w:tcPr>
+          <w:p>
+            <w:r>
+              <w:t>Y=</w:t>
+            </w:r>
+            <w:r>
+              <w:t>1-(-1*</w:t>
+            </w:r>
+            <w:r>
+              <w:t>1/</w:t>
+            </w:r>
+            <w:proofErr w:type="gramStart"/>
+            <w:r>
+              <w:t>2)=</w:t>
+            </w:r>
+            <w:proofErr w:type="gramEnd"/>
+            <w:r>
+              <w:t>1/2</w:t>
+            </w:r>
+          </w:p>
+        </w:tc>
+        <w:tc>
+          <w:tcPr>
+            <w:tcW w:w="4414" w:type="dxa"/>
+          </w:tcPr>
+          <w:p>
+            <w:r>
+              <w:t>Y=</w:t>
+            </w:r>
+            <w:r>
+              <w:t>2</w:t>
+            </w:r>
+            <w:r>
+              <w:t>-(</w:t>
+            </w:r>
+            <w:r>
+              <w:t>3</w:t>
+            </w:r>
+            <w:r>
+              <w:t>*</w:t>
+            </w:r>
+            <w:r>
+              <w:t>1/</w:t>
+            </w:r>
+            <w:proofErr w:type="gramStart"/>
+            <w:r>
+              <w:t>2)=</w:t>
+            </w:r>
+            <w:proofErr w:type="gramEnd"/>
+            <w:r>
+              <w:t>1/2</w:t>
+            </w:r>
+          </w:p>
+        </w:tc>
+      </w:tr>
+      <w:tr>
+        <w:tc>
+          <w:tcPr>
+            <w:tcW w:w="4414" w:type="dxa"/>
+          </w:tcPr>
+          <w:p>
+            <w:r>
+              <w:t>A1=</w:t>
+            </w:r>
+            <w:r>
+              <w:t>1-(-1*</w:t>
+            </w:r>
+            <w:proofErr w:type="gramStart"/>
+            <w:r>
+              <w:t>0)=</w:t>
+            </w:r>
+            <w:proofErr w:type="gramEnd"/>
             <w:r>
               <w:t>1</w:t>
             </w:r>
-            <w:r>
-              <w:t>)=</w:t>
-            </w:r>
-            <w:r>
-              <w:t xml:space="preserve"> </w:t>
-            </w:r>
-            <w:r>
-              <w:t>1</w:t>
-            </w:r>
           </w:p>
         </w:tc>
         <w:tc>
@@ -1860,12 +1983,68 @@
           </w:tcPr>
           <w:p>
             <w:r>
-              <w:t>X=</w:t>
+              <w:t>A1=</w:t>
+            </w:r>
+            <w:r>
+              <w:t>0</w:t>
+            </w:r>
+            <w:r>
+              <w:t>-(</w:t>
             </w:r>
             <w:r>
               <w:t>3</w:t>
             </w:r>
             <w:r>
+              <w:t>*</w:t>
+            </w:r>
+            <w:proofErr w:type="gramStart"/>
+            <w:r>
+              <w:t>0)=</w:t>
+            </w:r>
+            <w:proofErr w:type="gramEnd"/>
+            <w:r>
+              <w:t>0</w:t>
+            </w:r>
+          </w:p>
+        </w:tc>
+      </w:tr>
+      <w:tr>
+        <w:tc>
+          <w:tcPr>
+            <w:tcW w:w="4414" w:type="dxa"/>
+          </w:tcPr>
+          <w:p>
+            <w:r>
+              <w:t>A2=</w:t>
+            </w:r>
+            <w:r>
+              <w:t>0-(-1*</w:t>
+            </w:r>
+            <w:r>
+              <w:t>1/</w:t>
+            </w:r>
+            <w:proofErr w:type="gramStart"/>
+            <w:r>
+              <w:t>2)=</w:t>
+            </w:r>
+            <w:proofErr w:type="gramEnd"/>
+            <w:r>
+              <w:t>-1/2</w:t>
+            </w:r>
+          </w:p>
+        </w:tc>
+        <w:tc>
+          <w:tcPr>
+            <w:tcW w:w="4414" w:type="dxa"/>
+          </w:tcPr>
+          <w:p>
+            <w:r>
+              <w:t>A2=</w:t>
+            </w:r>
+            <w:r>
+              <w:t>0</w:t>
+            </w:r>
+            <w:r>
               <w:t>-(</w:t>
             </w:r>
             <w:r>
@@ -1875,185 +2054,13 @@
               <w:t>*</w:t>
             </w:r>
             <w:r>
-              <w:t>1</w:t>
-            </w:r>
-            <w:r>
-              <w:t>)=</w:t>
-            </w:r>
-            <w:r>
-              <w:t>0</w:t>
-            </w:r>
-          </w:p>
-        </w:tc>
-      </w:tr>
-      <w:tr>
-        <w:tc>
-          <w:tcPr>
-            <w:tcW w:w="4414" w:type="dxa"/>
-          </w:tcPr>
-          <w:p>
-            <w:r>
-              <w:t>Y=</w:t>
-            </w:r>
-            <w:r>
-              <w:t>1</w:t>
-            </w:r>
-            <w:r>
-              <w:t>-(-1*</w:t>
-            </w:r>
-            <w:r>
-              <w:t>1/2</w:t>
-            </w:r>
-            <w:r>
-              <w:t>)=</w:t>
-            </w:r>
-            <w:r>
-              <w:t>1/2</w:t>
-            </w:r>
-          </w:p>
-        </w:tc>
-        <w:tc>
-          <w:tcPr>
-            <w:tcW w:w="4414" w:type="dxa"/>
-          </w:tcPr>
-          <w:p>
-            <w:r>
-              <w:t>Y=</w:t>
-            </w:r>
-            <w:r>
-              <w:t>2</w:t>
-            </w:r>
-            <w:r>
-              <w:t>-(</w:t>
-            </w:r>
-            <w:r>
-              <w:t>3</w:t>
-            </w:r>
-            <w:r>
-              <w:t>*</w:t>
-            </w:r>
-            <w:r>
-              <w:t>1/2</w:t>
-            </w:r>
-            <w:r>
-              <w:t>)=</w:t>
-            </w:r>
-            <w:r>
-              <w:t>1/2</w:t>
-            </w:r>
-          </w:p>
-        </w:tc>
-      </w:tr>
-      <w:tr>
-        <w:tc>
-          <w:tcPr>
-            <w:tcW w:w="4414" w:type="dxa"/>
-          </w:tcPr>
-          <w:p>
-            <w:r>
-              <w:t>A1=</w:t>
-            </w:r>
-            <w:r>
-              <w:t>1</w:t>
-            </w:r>
-            <w:r>
-              <w:t>-(-1*</w:t>
-            </w:r>
-            <w:r>
-              <w:t>0</w:t>
-            </w:r>
-            <w:r>
-              <w:t>)=</w:t>
-            </w:r>
-            <w:r>
-              <w:t>1</w:t>
-            </w:r>
-          </w:p>
-        </w:tc>
-        <w:tc>
-          <w:tcPr>
-            <w:tcW w:w="4414" w:type="dxa"/>
-          </w:tcPr>
-          <w:p>
-            <w:r>
-              <w:t>A1=</w:t>
-            </w:r>
-            <w:r>
-              <w:t>0</w:t>
-            </w:r>
-            <w:r>
-              <w:t>-(</w:t>
-            </w:r>
-            <w:r>
-              <w:t>3</w:t>
-            </w:r>
-            <w:r>
-              <w:t>*</w:t>
-            </w:r>
-            <w:r>
-              <w:t>0</w:t>
-            </w:r>
-            <w:r>
-              <w:t>)=</w:t>
-            </w:r>
-            <w:r>
-              <w:t>0</w:t>
-            </w:r>
-          </w:p>
-        </w:tc>
-      </w:tr>
-      <w:tr>
-        <w:tc>
-          <w:tcPr>
-            <w:tcW w:w="4414" w:type="dxa"/>
-          </w:tcPr>
-          <w:p>
-            <w:r>
-              <w:t>A2=</w:t>
-            </w:r>
-            <w:r>
-              <w:t>0</w:t>
-            </w:r>
-            <w:r>
-              <w:t>-(-1*</w:t>
-            </w:r>
-            <w:r>
-              <w:t>1/2</w:t>
-            </w:r>
-            <w:r>
-              <w:t>)=</w:t>
-            </w:r>
-            <w:r>
-              <w:t>-1/2</w:t>
-            </w:r>
-          </w:p>
-        </w:tc>
-        <w:tc>
-          <w:tcPr>
-            <w:tcW w:w="4414" w:type="dxa"/>
-          </w:tcPr>
-          <w:p>
-            <w:r>
-              <w:t>A2=</w:t>
-            </w:r>
-            <w:r>
-              <w:t>0</w:t>
-            </w:r>
-            <w:r>
-              <w:t>-(</w:t>
-            </w:r>
-            <w:r>
-              <w:t>3</w:t>
-            </w:r>
-            <w:r>
-              <w:t>*</w:t>
-            </w:r>
-            <w:r>
-              <w:t>1/2</w:t>
-            </w:r>
-            <w:r>
-              <w:t>)=</w:t>
-            </w:r>
+              <w:t>1/</w:t>
+            </w:r>
+            <w:proofErr w:type="gramStart"/>
+            <w:r>
+              <w:t>2)=</w:t>
+            </w:r>
+            <w:proofErr w:type="gramEnd"/>
             <w:r>
               <w:t>-3/2</w:t>
             </w:r>
@@ -2073,14 +2080,16 @@
               <w:t>VS=</w:t>
             </w:r>
             <w:r>
-              <w:t>4</w:t>
-            </w:r>
-            <w:r>
-              <w:t>-(-1*</w:t>
-            </w:r>
-            <w:r>
-              <w:t>5/2)=</w:t>
-            </w:r>
+              <w:t>4-(-1*</w:t>
+            </w:r>
+            <w:r>
+              <w:t>5/</w:t>
+            </w:r>
+            <w:proofErr w:type="gramStart"/>
+            <w:r>
+              <w:t>2)=</w:t>
+            </w:r>
+            <w:proofErr w:type="gramEnd"/>
             <w:r>
               <w:t>3/2</w:t>
             </w:r>
@@ -2107,8 +2116,13 @@
               <w:t>*</w:t>
             </w:r>
             <w:r>
-              <w:t>5/2)=</w:t>
-            </w:r>
+              <w:t>5/</w:t>
+            </w:r>
+            <w:proofErr w:type="gramStart"/>
+            <w:r>
+              <w:t>2)=</w:t>
+            </w:r>
+            <w:proofErr w:type="gramEnd"/>
             <w:r>
               <w:t>3/2</w:t>
             </w:r>
@@ -2160,8 +2174,13 @@
               <w:jc w:val="center"/>
             </w:pPr>
             <w:r>
-              <w:t>Variables de desicion</w:t>
-            </w:r>
+              <w:t xml:space="preserve">Variables de </w:t>
+            </w:r>
+            <w:proofErr w:type="spellStart"/>
+            <w:r>
+              <w:t>desicion</w:t>
+            </w:r>
+            <w:proofErr w:type="spellEnd"/>
           </w:p>
         </w:tc>
         <w:tc>
@@ -2452,7 +2471,15 @@
     <w:p/>
     <w:p>
       <w:r>
-        <w:t>X=0, esta en la base</w:t>
+        <w:t xml:space="preserve">X=0, </w:t>
+      </w:r>
+      <w:proofErr w:type="spellStart"/>
+      <w:r>
+        <w:t>esta</w:t>
+      </w:r>
+      <w:proofErr w:type="spellEnd"/>
+      <w:r>
+        <w:t xml:space="preserve"> en la base</w:t>
       </w:r>
     </w:p>
     <w:p>
@@ -2462,7 +2489,15 @@
     </w:p>
     <w:p>
       <w:r>
-        <w:t>A1=0 esta en la base</w:t>
+        <w:t xml:space="preserve">A1=0 </w:t>
+      </w:r>
+      <w:proofErr w:type="spellStart"/>
+      <w:r>
+        <w:t>esta</w:t>
+      </w:r>
+      <w:proofErr w:type="spellEnd"/>
+      <w:r>
+        <w:t xml:space="preserve"> en la base</w:t>
       </w:r>
     </w:p>
     <w:p>
@@ -2510,8 +2545,6 @@
       </w:r>
       <w:r>
         <w:tab/>
-      </w:r>
-      <w:r>
         <w:t>Multiplicando</w:t>
       </w:r>
       <w:r>
@@ -2562,8 +2595,13 @@
               <w:jc w:val="center"/>
             </w:pPr>
             <w:r>
-              <w:t>Variables de desicion</w:t>
-            </w:r>
+              <w:t xml:space="preserve">Variables de </w:t>
+            </w:r>
+            <w:proofErr w:type="spellStart"/>
+            <w:r>
+              <w:t>desicion</w:t>
+            </w:r>
+            <w:proofErr w:type="spellEnd"/>
           </w:p>
         </w:tc>
         <w:tc>
@@ -2778,11 +2816,16 @@
             <w:r>
               <w:t>*</w:t>
             </w:r>
+            <w:proofErr w:type="gramStart"/>
             <w:r>
               <w:t>0</w:t>
             </w:r>
             <w:r>
-              <w:t>)=1</w:t>
+              <w:t>)=</w:t>
+            </w:r>
+            <w:proofErr w:type="gramEnd"/>
+            <w:r>
+              <w:t>1</w:t>
             </w:r>
           </w:p>
         </w:tc>
@@ -2806,11 +2849,16 @@
             <w:r>
               <w:t>*</w:t>
             </w:r>
+            <w:proofErr w:type="gramStart"/>
             <w:r>
               <w:t>0</w:t>
             </w:r>
             <w:r>
-              <w:t>)=0</w:t>
+              <w:t>)=</w:t>
+            </w:r>
+            <w:proofErr w:type="gramEnd"/>
+            <w:r>
+              <w:t>0</w:t>
             </w:r>
             <w:r>
               <w:t xml:space="preserve"> </w:t>
@@ -2837,8 +2885,13 @@
               <w:t>1/2</w:t>
             </w:r>
             <w:r>
-              <w:t>*1)=</w:t>
-            </w:r>
+              <w:t>*</w:t>
+            </w:r>
+            <w:proofErr w:type="gramStart"/>
+            <w:r>
+              <w:t>1)=</w:t>
+            </w:r>
+            <w:proofErr w:type="gramEnd"/>
             <w:r>
               <w:t>0</w:t>
             </w:r>
@@ -2862,8 +2915,13 @@
               <w:t>1/2</w:t>
             </w:r>
             <w:r>
-              <w:t>*1)=</w:t>
-            </w:r>
+              <w:t>*</w:t>
+            </w:r>
+            <w:proofErr w:type="gramStart"/>
+            <w:r>
+              <w:t>1)=</w:t>
+            </w:r>
+            <w:proofErr w:type="gramEnd"/>
             <w:r>
               <w:t>0</w:t>
             </w:r>
@@ -2891,12 +2949,14 @@
             <w:r>
               <w:t>*</w:t>
             </w:r>
+            <w:proofErr w:type="gramStart"/>
             <w:r>
               <w:t>2</w:t>
             </w:r>
             <w:r>
               <w:t>)=</w:t>
             </w:r>
+            <w:proofErr w:type="gramEnd"/>
             <w:r>
               <w:t>-</w:t>
             </w:r>
@@ -2919,12 +2979,14 @@
             <w:r>
               <w:t>*</w:t>
             </w:r>
+            <w:proofErr w:type="gramStart"/>
             <w:r>
               <w:t>2</w:t>
             </w:r>
             <w:r>
               <w:t>)=</w:t>
             </w:r>
+            <w:proofErr w:type="gramEnd"/>
             <w:r>
               <w:t>1</w:t>
             </w:r>
@@ -2953,11 +3015,19 @@
               <w:t>*</w:t>
             </w:r>
             <w:r>
+              <w:t>-</w:t>
+            </w:r>
+            <w:proofErr w:type="gramStart"/>
+            <w:r>
+              <w:t>1</w:t>
+            </w:r>
+            <w:r>
+              <w:t>)=</w:t>
+            </w:r>
+            <w:proofErr w:type="gramEnd"/>
+            <w:r>
               <w:t>-1</w:t>
             </w:r>
-            <w:r>
-              <w:t>)=-1</w:t>
-            </w:r>
           </w:p>
         </w:tc>
         <w:tc>
@@ -2981,10 +3051,18 @@
               <w:t>*</w:t>
             </w:r>
             <w:r>
-              <w:t>-1</w:t>
-            </w:r>
-            <w:r>
-              <w:t>)=-</w:t>
+              <w:t>-</w:t>
+            </w:r>
+            <w:proofErr w:type="gramStart"/>
+            <w:r>
+              <w:t>1</w:t>
+            </w:r>
+            <w:r>
+              <w:t>)=</w:t>
+            </w:r>
+            <w:proofErr w:type="gramEnd"/>
+            <w:r>
+              <w:t>-</w:t>
             </w:r>
             <w:r>
               <w:t>1</w:t>
@@ -3019,12 +3097,14 @@
             <w:r>
               <w:t>*</w:t>
             </w:r>
+            <w:proofErr w:type="gramStart"/>
             <w:r>
               <w:t>3</w:t>
             </w:r>
             <w:r>
               <w:t>)=</w:t>
             </w:r>
+            <w:proofErr w:type="gramEnd"/>
             <w:r>
               <w:t>1</w:t>
             </w:r>
@@ -3050,12 +3130,14 @@
             <w:r>
               <w:t>*</w:t>
             </w:r>
+            <w:proofErr w:type="gramStart"/>
             <w:r>
               <w:t>3</w:t>
             </w:r>
             <w:r>
               <w:t>)=</w:t>
             </w:r>
+            <w:proofErr w:type="gramEnd"/>
             <w:r>
               <w:t>0</w:t>
             </w:r>
@@ -3105,8 +3187,13 @@
               <w:jc w:val="center"/>
             </w:pPr>
             <w:r>
-              <w:t>Variables de desicion</w:t>
-            </w:r>
+              <w:t xml:space="preserve">Variables de </w:t>
+            </w:r>
+            <w:proofErr w:type="spellStart"/>
+            <w:r>
+              <w:t>desicion</w:t>
+            </w:r>
+            <w:proofErr w:type="spellEnd"/>
           </w:p>
         </w:tc>
         <w:tc>
@@ -3267,12 +3354,88 @@
           <w:p>
             <w:pPr>
               <w:rPr>
+                <w:highlight w:val="blue"/>
+              </w:rPr>
+            </w:pPr>
+            <w:r>
+              <w:rPr>
+                <w:highlight w:val="blue"/>
+              </w:rPr>
+              <w:t>-1</w:t>
+            </w:r>
+          </w:p>
+        </w:tc>
+        <w:tc>
+          <w:tcPr>
+            <w:tcW w:w="1462" w:type="dxa"/>
+          </w:tcPr>
+          <w:p>
+            <w:r>
+              <w:t>3</w:t>
+            </w:r>
+          </w:p>
+        </w:tc>
+      </w:tr>
+      <w:tr>
+        <w:tc>
+          <w:tcPr>
+            <w:tcW w:w="1413" w:type="dxa"/>
+          </w:tcPr>
+          <w:p>
+            <w:r>
+              <w:t>x</w:t>
+            </w:r>
+          </w:p>
+        </w:tc>
+        <w:tc>
+          <w:tcPr>
+            <w:tcW w:w="1500" w:type="dxa"/>
+          </w:tcPr>
+          <w:p>
+            <w:pPr>
+              <w:rPr>
+                <w:highlight w:val="cyan"/>
+              </w:rPr>
+            </w:pPr>
+            <w:r>
+              <w:rPr>
+                <w:highlight w:val="cyan"/>
+              </w:rPr>
+              <w:t>1</w:t>
+            </w:r>
+          </w:p>
+        </w:tc>
+        <w:tc>
+          <w:tcPr>
+            <w:tcW w:w="1501" w:type="dxa"/>
+          </w:tcPr>
+          <w:p>
+            <w:pPr>
+              <w:rPr>
+                <w:highlight w:val="green"/>
+              </w:rPr>
+            </w:pPr>
+            <w:r>
+              <w:rPr>
+                <w:highlight w:val="green"/>
+              </w:rPr>
+              <w:t>0</w:t>
+            </w:r>
+          </w:p>
+        </w:tc>
+        <w:tc>
+          <w:tcPr>
+            <w:tcW w:w="1476" w:type="dxa"/>
+          </w:tcPr>
+          <w:p>
+            <w:pPr>
+              <w:rPr>
                 <w:highlight w:val="yellow"/>
               </w:rPr>
             </w:pPr>
             <w:r>
               <w:rPr>
-                <w:highlight w:val="darkMagenta"/>
+                <w:highlight w:val="red"/>
               </w:rPr>
               <w:t>-1</w:t>
             </w:r>
@@ -3280,99 +3443,17 @@
         </w:tc>
         <w:tc>
           <w:tcPr>
-            <w:tcW w:w="1462" w:type="dxa"/>
-          </w:tcPr>
-          <w:p>
-            <w:r>
-              <w:t>3</w:t>
-            </w:r>
-          </w:p>
-        </w:tc>
-      </w:tr>
-      <w:tr>
-        <w:tc>
-          <w:tcPr>
-            <w:tcW w:w="1413" w:type="dxa"/>
-          </w:tcPr>
-          <w:p>
-            <w:r>
-              <w:t>x</w:t>
-            </w:r>
-          </w:p>
-        </w:tc>
-        <w:tc>
-          <w:tcPr>
-            <w:tcW w:w="1500" w:type="dxa"/>
-          </w:tcPr>
-          <w:p>
-            <w:pPr>
-              <w:rPr>
-                <w:highlight w:val="cyan"/>
-              </w:rPr>
-            </w:pPr>
-            <w:r>
-              <w:rPr>
-                <w:highlight w:val="cyan"/>
-              </w:rPr>
-              <w:t>1</w:t>
-            </w:r>
-          </w:p>
-        </w:tc>
-        <w:tc>
-          <w:tcPr>
-            <w:tcW w:w="1501" w:type="dxa"/>
-          </w:tcPr>
-          <w:p>
-            <w:pPr>
-              <w:rPr>
-                <w:highlight w:val="green"/>
-              </w:rPr>
-            </w:pPr>
-            <w:r>
-              <w:rPr>
-                <w:highlight w:val="green"/>
-              </w:rPr>
-              <w:t>0</w:t>
-            </w:r>
-          </w:p>
-        </w:tc>
-        <w:tc>
-          <w:tcPr>
             <w:tcW w:w="1476" w:type="dxa"/>
           </w:tcPr>
           <w:p>
             <w:pPr>
               <w:rPr>
-                <w:highlight w:val="yellow"/>
-              </w:rPr>
-            </w:pPr>
-            <w:r>
-              <w:rPr>
-                <w:highlight w:val="red"/>
-              </w:rPr>
-              <w:t>-1</w:t>
-            </w:r>
-          </w:p>
-        </w:tc>
-        <w:tc>
-          <w:tcPr>
-            <w:tcW w:w="1476" w:type="dxa"/>
-          </w:tcPr>
-          <w:p>
-            <w:pPr>
-              <w:rPr>
-                <w:highlight w:val="yellow"/>
-              </w:rPr>
-            </w:pPr>
-            <w:r>
-              <w:rPr>
-                <w:highlight w:val="darkMagenta"/>
-              </w:rPr>
-              <w:t>W</w:t>
-            </w:r>
-            <w:r>
-              <w:rPr>
-                <w:highlight w:val="darkMagenta"/>
+                <w:highlight w:val="blue"/>
+              </w:rPr>
+            </w:pPr>
+            <w:r>
+              <w:rPr>
+                <w:highlight w:val="blue"/>
               </w:rPr>
               <w:t>1</w:t>
             </w:r>
@@ -3457,23 +3538,45 @@
     </w:tbl>
     <w:p/>
     <w:p>
-      <w:r>
-        <w:t>Comprobacion  del Dual de la fase 1</w:t>
+      <w:proofErr w:type="spellStart"/>
+      <w:proofErr w:type="gramStart"/>
+      <w:r>
+        <w:t>Comprobacion</w:t>
+      </w:r>
+      <w:proofErr w:type="spellEnd"/>
+      <w:r>
+        <w:t xml:space="preserve">  del</w:t>
+      </w:r>
+      <w:proofErr w:type="gramEnd"/>
+      <w:r>
+        <w:t xml:space="preserve"> Dual de la fase 1</w:t>
       </w:r>
       <w:r>
         <w:t xml:space="preserve"> (Se evalúan todas las filas antes del r</w:t>
       </w:r>
       <w:r>
-        <w:t>, en este caso x,y</w:t>
-      </w:r>
+        <w:t xml:space="preserve">, en este caso </w:t>
+      </w:r>
+      <w:proofErr w:type="spellStart"/>
+      <w:proofErr w:type="gramStart"/>
+      <w:r>
+        <w:t>x,y</w:t>
+      </w:r>
+      <w:proofErr w:type="spellEnd"/>
+      <w:proofErr w:type="gramEnd"/>
       <w:r>
         <w:t>)</w:t>
       </w:r>
     </w:p>
     <w:p/>
     <w:p>
-      <w:r>
-        <w:t>Comprobacion x</w:t>
+      <w:proofErr w:type="spellStart"/>
+      <w:r>
+        <w:t>Comprobacion</w:t>
+      </w:r>
+      <w:proofErr w:type="spellEnd"/>
+      <w:r>
+        <w:t xml:space="preserve"> x</w:t>
       </w:r>
       <w:r>
         <w:t xml:space="preserve"> </w:t>
@@ -3547,12 +3650,14 @@
             <w:tcW w:w="1646" w:type="dxa"/>
           </w:tcPr>
           <w:p>
+            <w:proofErr w:type="spellStart"/>
             <w:r>
               <w:t>O</w:t>
             </w:r>
             <w:r>
               <w:t>peracion</w:t>
             </w:r>
+            <w:proofErr w:type="spellEnd"/>
           </w:p>
         </w:tc>
         <w:tc>
@@ -3724,8 +3829,13 @@
     </w:tbl>
     <w:p/>
     <w:p>
-      <w:r>
-        <w:t xml:space="preserve">Comprobacion </w:t>
+      <w:proofErr w:type="spellStart"/>
+      <w:r>
+        <w:t>Comprobacion</w:t>
+      </w:r>
+      <w:proofErr w:type="spellEnd"/>
+      <w:r>
+        <w:t xml:space="preserve"> </w:t>
       </w:r>
       <w:r>
         <w:t>y</w:t>
@@ -3791,9 +3901,11 @@
             <w:tcW w:w="1646" w:type="dxa"/>
           </w:tcPr>
           <w:p>
+            <w:proofErr w:type="spellStart"/>
             <w:r>
               <w:t>Operacion</w:t>
             </w:r>
+            <w:proofErr w:type="spellEnd"/>
           </w:p>
         </w:tc>
         <w:tc>
@@ -3962,11 +4074,13 @@
     </w:tbl>
     <w:p/>
     <w:p>
-      <w:r>
-        <w:t xml:space="preserve">Comprobacion </w:t>
-      </w:r>
-      <w:r>
-        <w:t>A1</w:t>
+      <w:proofErr w:type="spellStart"/>
+      <w:r>
+        <w:t>Comprobacion</w:t>
+      </w:r>
+      <w:proofErr w:type="spellEnd"/>
+      <w:r>
+        <w:t xml:space="preserve"> A1</w:t>
       </w:r>
     </w:p>
     <w:tbl>
@@ -4029,9 +4143,11 @@
             <w:tcW w:w="1646" w:type="dxa"/>
           </w:tcPr>
           <w:p>
+            <w:proofErr w:type="spellStart"/>
             <w:r>
               <w:t>Operacion</w:t>
             </w:r>
+            <w:proofErr w:type="spellEnd"/>
           </w:p>
         </w:tc>
         <w:tc>
@@ -4200,11 +4316,13 @@
     </w:tbl>
     <w:p/>
     <w:p>
-      <w:r>
-        <w:t xml:space="preserve">Comprobacion </w:t>
-      </w:r>
-      <w:r>
-        <w:t>A2</w:t>
+      <w:proofErr w:type="spellStart"/>
+      <w:r>
+        <w:t>Comprobacion</w:t>
+      </w:r>
+      <w:proofErr w:type="spellEnd"/>
+      <w:r>
+        <w:t xml:space="preserve"> A2</w:t>
       </w:r>
     </w:p>
     <w:tbl>
@@ -4267,9 +4385,11 @@
             <w:tcW w:w="1646" w:type="dxa"/>
           </w:tcPr>
           <w:p>
+            <w:proofErr w:type="spellStart"/>
             <w:r>
               <w:t>Operacion</w:t>
             </w:r>
+            <w:proofErr w:type="spellEnd"/>
           </w:p>
         </w:tc>
         <w:tc>
@@ -4347,12 +4467,12 @@
           <w:p>
             <w:pPr>
               <w:rPr>
-                <w:highlight w:val="cyan"/>
-              </w:rPr>
-            </w:pPr>
-            <w:r>
-              <w:rPr>
-                <w:highlight w:val="darkMagenta"/>
+                <w:highlight w:val="blue"/>
+              </w:rPr>
+            </w:pPr>
+            <w:r>
+              <w:rPr>
+                <w:highlight w:val="blue"/>
               </w:rPr>
               <w:t>-1</w:t>
             </w:r>
@@ -4423,12 +4543,12 @@
           <w:p>
             <w:pPr>
               <w:rPr>
-                <w:highlight w:val="cyan"/>
-              </w:rPr>
-            </w:pPr>
-            <w:r>
-              <w:rPr>
-                <w:highlight w:val="darkMagenta"/>
+                <w:highlight w:val="blue"/>
+              </w:rPr>
+            </w:pPr>
+            <w:r>
+              <w:rPr>
+                <w:highlight w:val="blue"/>
               </w:rPr>
               <w:t>1</w:t>
             </w:r>
@@ -4437,6 +4557,2132 @@
       </w:tr>
     </w:tbl>
     <w:p/>
+    <w:p>
+      <w:proofErr w:type="spellStart"/>
+      <w:r>
+        <w:t>Comprobacion</w:t>
+      </w:r>
+      <w:proofErr w:type="spellEnd"/>
+      <w:r>
+        <w:t xml:space="preserve"> VS</w:t>
+      </w:r>
+    </w:p>
+    <w:tbl>
+      <w:tblPr>
+        <w:tblStyle w:val="TableGrid"/>
+        <w:tblW w:w="0" w:type="auto"/>
+        <w:tblLook w:val="04A0" w:firstRow="1" w:lastRow="0" w:firstColumn="1" w:lastColumn="0" w:noHBand="0" w:noVBand="1"/>
+      </w:tblPr>
+      <w:tblGrid>
+        <w:gridCol w:w="1525"/>
+        <w:gridCol w:w="1528"/>
+        <w:gridCol w:w="1387"/>
+        <w:gridCol w:w="1383"/>
+        <w:gridCol w:w="1646"/>
+        <w:gridCol w:w="1359"/>
+      </w:tblGrid>
+      <w:tr>
+        <w:tc>
+          <w:tcPr>
+            <w:tcW w:w="1525" w:type="dxa"/>
+          </w:tcPr>
+          <w:p>
+            <w:r>
+              <w:t>Matriz optima</w:t>
+            </w:r>
+          </w:p>
+        </w:tc>
+        <w:tc>
+          <w:tcPr>
+            <w:tcW w:w="1528" w:type="dxa"/>
+          </w:tcPr>
+          <w:p>
+            <w:r>
+              <w:t>Inversa</w:t>
+            </w:r>
+          </w:p>
+        </w:tc>
+        <w:tc>
+          <w:tcPr>
+            <w:tcW w:w="1387" w:type="dxa"/>
+          </w:tcPr>
+          <w:p>
+            <w:r>
+              <w:t>*</w:t>
+            </w:r>
+          </w:p>
+        </w:tc>
+        <w:tc>
+          <w:tcPr>
+            <w:tcW w:w="1383" w:type="dxa"/>
+          </w:tcPr>
+          <w:p>
+            <w:r>
+              <w:t>VS</w:t>
+            </w:r>
+          </w:p>
+        </w:tc>
+        <w:tc>
+          <w:tcPr>
+            <w:tcW w:w="1646" w:type="dxa"/>
+          </w:tcPr>
+          <w:p>
+            <w:proofErr w:type="spellStart"/>
+            <w:r>
+              <w:t>Operacion</w:t>
+            </w:r>
+            <w:proofErr w:type="spellEnd"/>
+          </w:p>
+        </w:tc>
+        <w:tc>
+          <w:tcPr>
+            <w:tcW w:w="1359" w:type="dxa"/>
+          </w:tcPr>
+          <w:p>
+            <w:r>
+              <w:t>Resultado</w:t>
+            </w:r>
+          </w:p>
+        </w:tc>
+      </w:tr>
+      <w:tr>
+        <w:tc>
+          <w:tcPr>
+            <w:tcW w:w="1525" w:type="dxa"/>
+          </w:tcPr>
+          <w:p>
+            <w:r>
+              <w:rPr>
+                <w:highlight w:val="yellow"/>
+              </w:rPr>
+              <w:t>2</w:t>
+            </w:r>
+          </w:p>
+        </w:tc>
+        <w:tc>
+          <w:tcPr>
+            <w:tcW w:w="1528" w:type="dxa"/>
+          </w:tcPr>
+          <w:p>
+            <w:r>
+              <w:rPr>
+                <w:highlight w:val="yellow"/>
+              </w:rPr>
+              <w:t>-1</w:t>
+            </w:r>
+          </w:p>
+        </w:tc>
+        <w:tc>
+          <w:tcPr>
+            <w:tcW w:w="1387" w:type="dxa"/>
+          </w:tcPr>
+          <w:p>
+            <w:r>
+              <w:t>*</w:t>
+            </w:r>
+          </w:p>
+        </w:tc>
+        <w:tc>
+          <w:tcPr>
+            <w:tcW w:w="1383" w:type="dxa"/>
+          </w:tcPr>
+          <w:p>
+            <w:r>
+              <w:t>4</w:t>
+            </w:r>
+          </w:p>
+        </w:tc>
+        <w:tc>
+          <w:tcPr>
+            <w:tcW w:w="1646" w:type="dxa"/>
+          </w:tcPr>
+          <w:p>
+            <w:r>
+              <w:t>2*</w:t>
+            </w:r>
+            <w:r>
+              <w:t>4</w:t>
+            </w:r>
+            <w:r>
+              <w:t>+-1*</w:t>
+            </w:r>
+            <w:r>
+              <w:t>5</w:t>
+            </w:r>
+          </w:p>
+        </w:tc>
+        <w:tc>
+          <w:tcPr>
+            <w:tcW w:w="1359" w:type="dxa"/>
+          </w:tcPr>
+          <w:p>
+            <w:r>
+              <w:t>3</w:t>
+            </w:r>
+          </w:p>
+        </w:tc>
+      </w:tr>
+      <w:tr>
+        <w:tc>
+          <w:tcPr>
+            <w:tcW w:w="1525" w:type="dxa"/>
+          </w:tcPr>
+          <w:p>
+            <w:r>
+              <w:rPr>
+                <w:highlight w:val="yellow"/>
+              </w:rPr>
+              <w:t>-1</w:t>
+            </w:r>
+          </w:p>
+        </w:tc>
+        <w:tc>
+          <w:tcPr>
+            <w:tcW w:w="1528" w:type="dxa"/>
+          </w:tcPr>
+          <w:p>
+            <w:r>
+              <w:rPr>
+                <w:highlight w:val="yellow"/>
+              </w:rPr>
+              <w:t>1</w:t>
+            </w:r>
+          </w:p>
+        </w:tc>
+        <w:tc>
+          <w:tcPr>
+            <w:tcW w:w="1387" w:type="dxa"/>
+          </w:tcPr>
+          <w:p>
+            <w:r>
+              <w:t>*</w:t>
+            </w:r>
+          </w:p>
+        </w:tc>
+        <w:tc>
+          <w:tcPr>
+            <w:tcW w:w="1383" w:type="dxa"/>
+          </w:tcPr>
+          <w:p>
+            <w:r>
+              <w:t>5</w:t>
+            </w:r>
+          </w:p>
+        </w:tc>
+        <w:tc>
+          <w:tcPr>
+            <w:tcW w:w="1646" w:type="dxa"/>
+          </w:tcPr>
+          <w:p>
+            <w:r>
+              <w:t>-1*</w:t>
+            </w:r>
+            <w:r>
+              <w:t>4</w:t>
+            </w:r>
+            <w:r>
+              <w:t>+1*</w:t>
+            </w:r>
+            <w:r>
+              <w:t>5</w:t>
+            </w:r>
+          </w:p>
+        </w:tc>
+        <w:tc>
+          <w:tcPr>
+            <w:tcW w:w="1359" w:type="dxa"/>
+          </w:tcPr>
+          <w:p>
+            <w:r>
+              <w:t>1</w:t>
+            </w:r>
+          </w:p>
+        </w:tc>
+      </w:tr>
+    </w:tbl>
+    <w:p/>
+    <w:p>
+      <w:r>
+        <w:lastRenderedPageBreak/>
+        <w:t>Fase 2: Regresar al FO origin</w:t>
+      </w:r>
+      <w:r>
+        <w:t>al</w:t>
+      </w:r>
+      <w:r>
+        <w:t xml:space="preserve"> y eliminar variables artificiales</w:t>
+      </w:r>
+    </w:p>
+    <w:tbl>
+      <w:tblPr>
+        <w:tblStyle w:val="TableGrid"/>
+        <w:tblW w:w="0" w:type="auto"/>
+        <w:tblLook w:val="04A0" w:firstRow="1" w:lastRow="0" w:firstColumn="1" w:lastColumn="0" w:noHBand="0" w:noVBand="1"/>
+      </w:tblPr>
+      <w:tblGrid>
+        <w:gridCol w:w="1413"/>
+        <w:gridCol w:w="1500"/>
+        <w:gridCol w:w="1501"/>
+        <w:gridCol w:w="1462"/>
+      </w:tblGrid>
+      <w:tr>
+        <w:tc>
+          <w:tcPr>
+            <w:tcW w:w="1413" w:type="dxa"/>
+          </w:tcPr>
+          <w:p>
+            <w:pPr>
+              <w:jc w:val="center"/>
+            </w:pPr>
+            <w:r>
+              <w:t>Base</w:t>
+            </w:r>
+          </w:p>
+        </w:tc>
+        <w:tc>
+          <w:tcPr>
+            <w:tcW w:w="3001" w:type="dxa"/>
+            <w:gridSpan w:val="2"/>
+          </w:tcPr>
+          <w:p>
+            <w:pPr>
+              <w:jc w:val="center"/>
+            </w:pPr>
+            <w:r>
+              <w:t xml:space="preserve">Variables de </w:t>
+            </w:r>
+            <w:proofErr w:type="spellStart"/>
+            <w:r>
+              <w:t>desicion</w:t>
+            </w:r>
+            <w:proofErr w:type="spellEnd"/>
+          </w:p>
+        </w:tc>
+        <w:tc>
+          <w:tcPr>
+            <w:tcW w:w="1462" w:type="dxa"/>
+          </w:tcPr>
+          <w:p>
+            <w:pPr>
+              <w:jc w:val="center"/>
+            </w:pPr>
+            <w:r>
+              <w:t>VS</w:t>
+            </w:r>
+          </w:p>
+        </w:tc>
+      </w:tr>
+      <w:tr>
+        <w:tc>
+          <w:tcPr>
+            <w:tcW w:w="1413" w:type="dxa"/>
+          </w:tcPr>
+          <w:p/>
+        </w:tc>
+        <w:tc>
+          <w:tcPr>
+            <w:tcW w:w="1500" w:type="dxa"/>
+          </w:tcPr>
+          <w:p>
+            <w:r>
+              <w:t xml:space="preserve"> x</w:t>
+            </w:r>
+          </w:p>
+        </w:tc>
+        <w:tc>
+          <w:tcPr>
+            <w:tcW w:w="1501" w:type="dxa"/>
+          </w:tcPr>
+          <w:p>
+            <w:r>
+              <w:t>y</w:t>
+            </w:r>
+          </w:p>
+        </w:tc>
+        <w:tc>
+          <w:tcPr>
+            <w:tcW w:w="1462" w:type="dxa"/>
+          </w:tcPr>
+          <w:p>
+            <w:r>
+              <w:t>VS</w:t>
+            </w:r>
+          </w:p>
+        </w:tc>
+      </w:tr>
+      <w:tr>
+        <w:tc>
+          <w:tcPr>
+            <w:tcW w:w="1413" w:type="dxa"/>
+          </w:tcPr>
+          <w:p>
+            <w:r>
+              <w:t>y</w:t>
+            </w:r>
+          </w:p>
+        </w:tc>
+        <w:tc>
+          <w:tcPr>
+            <w:tcW w:w="1500" w:type="dxa"/>
+          </w:tcPr>
+          <w:p>
+            <w:r>
+              <w:t>0</w:t>
+            </w:r>
+          </w:p>
+        </w:tc>
+        <w:tc>
+          <w:tcPr>
+            <w:tcW w:w="1501" w:type="dxa"/>
+          </w:tcPr>
+          <w:p>
+            <w:r>
+              <w:t>1</w:t>
+            </w:r>
+          </w:p>
+        </w:tc>
+        <w:tc>
+          <w:tcPr>
+            <w:tcW w:w="1462" w:type="dxa"/>
+          </w:tcPr>
+          <w:p>
+            <w:r>
+              <w:t>3</w:t>
+            </w:r>
+          </w:p>
+        </w:tc>
+      </w:tr>
+      <w:tr>
+        <w:tc>
+          <w:tcPr>
+            <w:tcW w:w="1413" w:type="dxa"/>
+          </w:tcPr>
+          <w:p>
+            <w:r>
+              <w:t>x</w:t>
+            </w:r>
+          </w:p>
+        </w:tc>
+        <w:tc>
+          <w:tcPr>
+            <w:tcW w:w="1500" w:type="dxa"/>
+          </w:tcPr>
+          <w:p>
+            <w:r>
+              <w:t>1</w:t>
+            </w:r>
+          </w:p>
+        </w:tc>
+        <w:tc>
+          <w:tcPr>
+            <w:tcW w:w="1501" w:type="dxa"/>
+          </w:tcPr>
+          <w:p>
+            <w:r>
+              <w:t>0</w:t>
+            </w:r>
+          </w:p>
+        </w:tc>
+        <w:tc>
+          <w:tcPr>
+            <w:tcW w:w="1462" w:type="dxa"/>
+          </w:tcPr>
+          <w:p>
+            <w:r>
+              <w:t>1</w:t>
+            </w:r>
+          </w:p>
+        </w:tc>
+      </w:tr>
+      <w:tr>
+        <w:tc>
+          <w:tcPr>
+            <w:tcW w:w="1413" w:type="dxa"/>
+          </w:tcPr>
+          <w:p>
+            <w:r>
+              <w:t>z</w:t>
+            </w:r>
+          </w:p>
+        </w:tc>
+        <w:tc>
+          <w:tcPr>
+            <w:tcW w:w="1500" w:type="dxa"/>
+          </w:tcPr>
+          <w:p>
+            <w:r>
+              <w:t>-2</w:t>
+            </w:r>
+          </w:p>
+        </w:tc>
+        <w:tc>
+          <w:tcPr>
+            <w:tcW w:w="1501" w:type="dxa"/>
+          </w:tcPr>
+          <w:p>
+            <w:r>
+              <w:t>-1</w:t>
+            </w:r>
+          </w:p>
+        </w:tc>
+        <w:tc>
+          <w:tcPr>
+            <w:tcW w:w="1462" w:type="dxa"/>
+          </w:tcPr>
+          <w:p>
+            <w:r>
+              <w:t>0</w:t>
+            </w:r>
+          </w:p>
+        </w:tc>
+      </w:tr>
+    </w:tbl>
+    <w:p/>
+    <w:p>
+      <w:r>
+        <w:t xml:space="preserve">Aplicar Gauss </w:t>
+      </w:r>
+      <w:proofErr w:type="spellStart"/>
+      <w:r>
+        <w:t>Jordan</w:t>
+      </w:r>
+      <w:proofErr w:type="spellEnd"/>
+    </w:p>
+    <w:p>
+      <w:r>
+        <w:t xml:space="preserve">2*Fila x + </w:t>
+      </w:r>
+      <w:r>
+        <w:t>fila z</w:t>
+      </w:r>
+    </w:p>
+    <w:tbl>
+      <w:tblPr>
+        <w:tblStyle w:val="TableGrid"/>
+        <w:tblW w:w="0" w:type="auto"/>
+        <w:tblLook w:val="04A0" w:firstRow="1" w:lastRow="0" w:firstColumn="1" w:lastColumn="0" w:noHBand="0" w:noVBand="1"/>
+      </w:tblPr>
+      <w:tblGrid>
+        <w:gridCol w:w="1413"/>
+        <w:gridCol w:w="1500"/>
+        <w:gridCol w:w="1501"/>
+        <w:gridCol w:w="1462"/>
+      </w:tblGrid>
+      <w:tr>
+        <w:tc>
+          <w:tcPr>
+            <w:tcW w:w="1413" w:type="dxa"/>
+          </w:tcPr>
+          <w:p>
+            <w:pPr>
+              <w:jc w:val="center"/>
+            </w:pPr>
+            <w:r>
+              <w:t>Base</w:t>
+            </w:r>
+          </w:p>
+        </w:tc>
+        <w:tc>
+          <w:tcPr>
+            <w:tcW w:w="3001" w:type="dxa"/>
+            <w:gridSpan w:val="2"/>
+          </w:tcPr>
+          <w:p>
+            <w:pPr>
+              <w:jc w:val="center"/>
+            </w:pPr>
+            <w:r>
+              <w:t xml:space="preserve">Variables de </w:t>
+            </w:r>
+            <w:proofErr w:type="spellStart"/>
+            <w:r>
+              <w:t>desicion</w:t>
+            </w:r>
+            <w:proofErr w:type="spellEnd"/>
+          </w:p>
+        </w:tc>
+        <w:tc>
+          <w:tcPr>
+            <w:tcW w:w="1462" w:type="dxa"/>
+          </w:tcPr>
+          <w:p>
+            <w:pPr>
+              <w:jc w:val="center"/>
+            </w:pPr>
+            <w:r>
+              <w:t>VS</w:t>
+            </w:r>
+          </w:p>
+        </w:tc>
+      </w:tr>
+      <w:tr>
+        <w:tc>
+          <w:tcPr>
+            <w:tcW w:w="1413" w:type="dxa"/>
+          </w:tcPr>
+          <w:p/>
+        </w:tc>
+        <w:tc>
+          <w:tcPr>
+            <w:tcW w:w="1500" w:type="dxa"/>
+          </w:tcPr>
+          <w:p>
+            <w:r>
+              <w:t xml:space="preserve"> x</w:t>
+            </w:r>
+          </w:p>
+        </w:tc>
+        <w:tc>
+          <w:tcPr>
+            <w:tcW w:w="1501" w:type="dxa"/>
+          </w:tcPr>
+          <w:p>
+            <w:r>
+              <w:t>y</w:t>
+            </w:r>
+          </w:p>
+        </w:tc>
+        <w:tc>
+          <w:tcPr>
+            <w:tcW w:w="1462" w:type="dxa"/>
+          </w:tcPr>
+          <w:p>
+            <w:r>
+              <w:t>VS</w:t>
+            </w:r>
+          </w:p>
+        </w:tc>
+      </w:tr>
+      <w:tr>
+        <w:tc>
+          <w:tcPr>
+            <w:tcW w:w="1413" w:type="dxa"/>
+          </w:tcPr>
+          <w:p>
+            <w:r>
+              <w:t>2*x</w:t>
+            </w:r>
+          </w:p>
+        </w:tc>
+        <w:tc>
+          <w:tcPr>
+            <w:tcW w:w="1500" w:type="dxa"/>
+          </w:tcPr>
+          <w:p>
+            <w:r>
+              <w:t>2</w:t>
+            </w:r>
+          </w:p>
+        </w:tc>
+        <w:tc>
+          <w:tcPr>
+            <w:tcW w:w="1501" w:type="dxa"/>
+          </w:tcPr>
+          <w:p>
+            <w:r>
+              <w:t>0</w:t>
+            </w:r>
+          </w:p>
+        </w:tc>
+        <w:tc>
+          <w:tcPr>
+            <w:tcW w:w="1462" w:type="dxa"/>
+          </w:tcPr>
+          <w:p>
+            <w:r>
+              <w:t>2</w:t>
+            </w:r>
+          </w:p>
+        </w:tc>
+      </w:tr>
+      <w:tr>
+        <w:tc>
+          <w:tcPr>
+            <w:tcW w:w="1413" w:type="dxa"/>
+          </w:tcPr>
+          <w:p>
+            <w:r>
+              <w:t>z</w:t>
+            </w:r>
+          </w:p>
+        </w:tc>
+        <w:tc>
+          <w:tcPr>
+            <w:tcW w:w="1500" w:type="dxa"/>
+          </w:tcPr>
+          <w:p>
+            <w:r>
+              <w:t>-2</w:t>
+            </w:r>
+          </w:p>
+        </w:tc>
+        <w:tc>
+          <w:tcPr>
+            <w:tcW w:w="1501" w:type="dxa"/>
+          </w:tcPr>
+          <w:p>
+            <w:r>
+              <w:t>-1</w:t>
+            </w:r>
+          </w:p>
+        </w:tc>
+        <w:tc>
+          <w:tcPr>
+            <w:tcW w:w="1462" w:type="dxa"/>
+          </w:tcPr>
+          <w:p>
+            <w:r>
+              <w:t>0</w:t>
+            </w:r>
+          </w:p>
+        </w:tc>
+      </w:tr>
+      <w:tr>
+        <w:tc>
+          <w:tcPr>
+            <w:tcW w:w="1413" w:type="dxa"/>
+          </w:tcPr>
+          <w:p>
+            <w:r>
+              <w:t xml:space="preserve">Nuevo </w:t>
+            </w:r>
+            <w:r>
+              <w:t>z</w:t>
+            </w:r>
+          </w:p>
+        </w:tc>
+        <w:tc>
+          <w:tcPr>
+            <w:tcW w:w="1500" w:type="dxa"/>
+          </w:tcPr>
+          <w:p>
+            <w:r>
+              <w:t>0</w:t>
+            </w:r>
+          </w:p>
+        </w:tc>
+        <w:tc>
+          <w:tcPr>
+            <w:tcW w:w="1501" w:type="dxa"/>
+          </w:tcPr>
+          <w:p>
+            <w:r>
+              <w:t>-1</w:t>
+            </w:r>
+          </w:p>
+        </w:tc>
+        <w:tc>
+          <w:tcPr>
+            <w:tcW w:w="1462" w:type="dxa"/>
+          </w:tcPr>
+          <w:p>
+            <w:r>
+              <w:t>2</w:t>
+            </w:r>
+          </w:p>
+        </w:tc>
+      </w:tr>
+    </w:tbl>
+    <w:p/>
+    <w:p>
+      <w:r>
+        <w:t xml:space="preserve">Tabla después de Gauss </w:t>
+      </w:r>
+      <w:proofErr w:type="spellStart"/>
+      <w:r>
+        <w:t>Jordan</w:t>
+      </w:r>
+      <w:proofErr w:type="spellEnd"/>
+      <w:r>
+        <w:t xml:space="preserve"> trabajando x</w:t>
+      </w:r>
+    </w:p>
+    <w:tbl>
+      <w:tblPr>
+        <w:tblStyle w:val="TableGrid"/>
+        <w:tblW w:w="0" w:type="auto"/>
+        <w:tblLook w:val="04A0" w:firstRow="1" w:lastRow="0" w:firstColumn="1" w:lastColumn="0" w:noHBand="0" w:noVBand="1"/>
+      </w:tblPr>
+      <w:tblGrid>
+        <w:gridCol w:w="1413"/>
+        <w:gridCol w:w="1500"/>
+        <w:gridCol w:w="1501"/>
+        <w:gridCol w:w="1462"/>
+      </w:tblGrid>
+      <w:tr>
+        <w:tc>
+          <w:tcPr>
+            <w:tcW w:w="1413" w:type="dxa"/>
+          </w:tcPr>
+          <w:p>
+            <w:pPr>
+              <w:jc w:val="center"/>
+            </w:pPr>
+            <w:r>
+              <w:t>Base</w:t>
+            </w:r>
+          </w:p>
+        </w:tc>
+        <w:tc>
+          <w:tcPr>
+            <w:tcW w:w="3001" w:type="dxa"/>
+            <w:gridSpan w:val="2"/>
+          </w:tcPr>
+          <w:p>
+            <w:pPr>
+              <w:jc w:val="center"/>
+            </w:pPr>
+            <w:r>
+              <w:t xml:space="preserve">Variables de </w:t>
+            </w:r>
+            <w:proofErr w:type="spellStart"/>
+            <w:r>
+              <w:t>desicion</w:t>
+            </w:r>
+            <w:proofErr w:type="spellEnd"/>
+          </w:p>
+        </w:tc>
+        <w:tc>
+          <w:tcPr>
+            <w:tcW w:w="1462" w:type="dxa"/>
+          </w:tcPr>
+          <w:p>
+            <w:pPr>
+              <w:jc w:val="center"/>
+            </w:pPr>
+            <w:r>
+              <w:t>VS</w:t>
+            </w:r>
+          </w:p>
+        </w:tc>
+      </w:tr>
+      <w:tr>
+        <w:tc>
+          <w:tcPr>
+            <w:tcW w:w="1413" w:type="dxa"/>
+          </w:tcPr>
+          <w:p/>
+        </w:tc>
+        <w:tc>
+          <w:tcPr>
+            <w:tcW w:w="1500" w:type="dxa"/>
+          </w:tcPr>
+          <w:p>
+            <w:r>
+              <w:t xml:space="preserve"> x</w:t>
+            </w:r>
+          </w:p>
+        </w:tc>
+        <w:tc>
+          <w:tcPr>
+            <w:tcW w:w="1501" w:type="dxa"/>
+          </w:tcPr>
+          <w:p>
+            <w:r>
+              <w:t>y</w:t>
+            </w:r>
+          </w:p>
+        </w:tc>
+        <w:tc>
+          <w:tcPr>
+            <w:tcW w:w="1462" w:type="dxa"/>
+          </w:tcPr>
+          <w:p>
+            <w:r>
+              <w:t>VS</w:t>
+            </w:r>
+          </w:p>
+        </w:tc>
+      </w:tr>
+      <w:tr>
+        <w:tc>
+          <w:tcPr>
+            <w:tcW w:w="1413" w:type="dxa"/>
+          </w:tcPr>
+          <w:p>
+            <w:r>
+              <w:t>y</w:t>
+            </w:r>
+          </w:p>
+        </w:tc>
+        <w:tc>
+          <w:tcPr>
+            <w:tcW w:w="1500" w:type="dxa"/>
+          </w:tcPr>
+          <w:p>
+            <w:r>
+              <w:t>0</w:t>
+            </w:r>
+          </w:p>
+        </w:tc>
+        <w:tc>
+          <w:tcPr>
+            <w:tcW w:w="1501" w:type="dxa"/>
+          </w:tcPr>
+          <w:p>
+            <w:r>
+              <w:t>1</w:t>
+            </w:r>
+          </w:p>
+        </w:tc>
+        <w:tc>
+          <w:tcPr>
+            <w:tcW w:w="1462" w:type="dxa"/>
+          </w:tcPr>
+          <w:p>
+            <w:r>
+              <w:t>3</w:t>
+            </w:r>
+          </w:p>
+        </w:tc>
+      </w:tr>
+      <w:tr>
+        <w:tc>
+          <w:tcPr>
+            <w:tcW w:w="1413" w:type="dxa"/>
+          </w:tcPr>
+          <w:p>
+            <w:r>
+              <w:t>x</w:t>
+            </w:r>
+          </w:p>
+        </w:tc>
+        <w:tc>
+          <w:tcPr>
+            <w:tcW w:w="1500" w:type="dxa"/>
+          </w:tcPr>
+          <w:p>
+            <w:r>
+              <w:t>1</w:t>
+            </w:r>
+          </w:p>
+        </w:tc>
+        <w:tc>
+          <w:tcPr>
+            <w:tcW w:w="1501" w:type="dxa"/>
+          </w:tcPr>
+          <w:p>
+            <w:r>
+              <w:t>0</w:t>
+            </w:r>
+          </w:p>
+        </w:tc>
+        <w:tc>
+          <w:tcPr>
+            <w:tcW w:w="1462" w:type="dxa"/>
+          </w:tcPr>
+          <w:p>
+            <w:r>
+              <w:t>1</w:t>
+            </w:r>
+          </w:p>
+        </w:tc>
+      </w:tr>
+      <w:tr>
+        <w:tc>
+          <w:tcPr>
+            <w:tcW w:w="1413" w:type="dxa"/>
+          </w:tcPr>
+          <w:p>
+            <w:r>
+              <w:t>z</w:t>
+            </w:r>
+          </w:p>
+        </w:tc>
+        <w:tc>
+          <w:tcPr>
+            <w:tcW w:w="1500" w:type="dxa"/>
+          </w:tcPr>
+          <w:p>
+            <w:r>
+              <w:t>0</w:t>
+            </w:r>
+          </w:p>
+        </w:tc>
+        <w:tc>
+          <w:tcPr>
+            <w:tcW w:w="1501" w:type="dxa"/>
+          </w:tcPr>
+          <w:p>
+            <w:r>
+              <w:t>-1</w:t>
+            </w:r>
+          </w:p>
+        </w:tc>
+        <w:tc>
+          <w:tcPr>
+            <w:tcW w:w="1462" w:type="dxa"/>
+          </w:tcPr>
+          <w:p>
+            <w:r>
+              <w:t>2</w:t>
+            </w:r>
+          </w:p>
+        </w:tc>
+      </w:tr>
+    </w:tbl>
+    <w:p/>
+    <w:p>
+      <w:r>
+        <w:t xml:space="preserve">Aplicar Gauss </w:t>
+      </w:r>
+      <w:proofErr w:type="spellStart"/>
+      <w:r>
+        <w:t>Jordan</w:t>
+      </w:r>
+      <w:proofErr w:type="spellEnd"/>
+    </w:p>
+    <w:p>
+      <w:r>
+        <w:t>Fila y + fila z</w:t>
+      </w:r>
+    </w:p>
+    <w:tbl>
+      <w:tblPr>
+        <w:tblStyle w:val="TableGrid"/>
+        <w:tblW w:w="0" w:type="auto"/>
+        <w:tblLook w:val="04A0" w:firstRow="1" w:lastRow="0" w:firstColumn="1" w:lastColumn="0" w:noHBand="0" w:noVBand="1"/>
+      </w:tblPr>
+      <w:tblGrid>
+        <w:gridCol w:w="1413"/>
+        <w:gridCol w:w="1500"/>
+        <w:gridCol w:w="1501"/>
+        <w:gridCol w:w="1462"/>
+      </w:tblGrid>
+      <w:tr>
+        <w:tc>
+          <w:tcPr>
+            <w:tcW w:w="1413" w:type="dxa"/>
+          </w:tcPr>
+          <w:p>
+            <w:pPr>
+              <w:jc w:val="center"/>
+            </w:pPr>
+            <w:r>
+              <w:t>Base</w:t>
+            </w:r>
+          </w:p>
+        </w:tc>
+        <w:tc>
+          <w:tcPr>
+            <w:tcW w:w="3001" w:type="dxa"/>
+            <w:gridSpan w:val="2"/>
+          </w:tcPr>
+          <w:p>
+            <w:pPr>
+              <w:jc w:val="center"/>
+            </w:pPr>
+            <w:r>
+              <w:t xml:space="preserve">Variables de </w:t>
+            </w:r>
+            <w:proofErr w:type="spellStart"/>
+            <w:r>
+              <w:t>desicion</w:t>
+            </w:r>
+            <w:proofErr w:type="spellEnd"/>
+          </w:p>
+        </w:tc>
+        <w:tc>
+          <w:tcPr>
+            <w:tcW w:w="1462" w:type="dxa"/>
+          </w:tcPr>
+          <w:p>
+            <w:pPr>
+              <w:jc w:val="center"/>
+            </w:pPr>
+            <w:r>
+              <w:t>VS</w:t>
+            </w:r>
+          </w:p>
+        </w:tc>
+      </w:tr>
+      <w:tr>
+        <w:tc>
+          <w:tcPr>
+            <w:tcW w:w="1413" w:type="dxa"/>
+          </w:tcPr>
+          <w:p/>
+        </w:tc>
+        <w:tc>
+          <w:tcPr>
+            <w:tcW w:w="1500" w:type="dxa"/>
+          </w:tcPr>
+          <w:p>
+            <w:r>
+              <w:t xml:space="preserve"> x</w:t>
+            </w:r>
+          </w:p>
+        </w:tc>
+        <w:tc>
+          <w:tcPr>
+            <w:tcW w:w="1501" w:type="dxa"/>
+          </w:tcPr>
+          <w:p>
+            <w:r>
+              <w:t>y</w:t>
+            </w:r>
+          </w:p>
+        </w:tc>
+        <w:tc>
+          <w:tcPr>
+            <w:tcW w:w="1462" w:type="dxa"/>
+          </w:tcPr>
+          <w:p>
+            <w:r>
+              <w:t>VS</w:t>
+            </w:r>
+          </w:p>
+        </w:tc>
+      </w:tr>
+      <w:tr>
+        <w:tc>
+          <w:tcPr>
+            <w:tcW w:w="1413" w:type="dxa"/>
+          </w:tcPr>
+          <w:p>
+            <w:r>
+              <w:t>y</w:t>
+            </w:r>
+          </w:p>
+        </w:tc>
+        <w:tc>
+          <w:tcPr>
+            <w:tcW w:w="1500" w:type="dxa"/>
+          </w:tcPr>
+          <w:p>
+            <w:r>
+              <w:t>0</w:t>
+            </w:r>
+          </w:p>
+        </w:tc>
+        <w:tc>
+          <w:tcPr>
+            <w:tcW w:w="1501" w:type="dxa"/>
+          </w:tcPr>
+          <w:p>
+            <w:r>
+              <w:t>1</w:t>
+            </w:r>
+          </w:p>
+        </w:tc>
+        <w:tc>
+          <w:tcPr>
+            <w:tcW w:w="1462" w:type="dxa"/>
+          </w:tcPr>
+          <w:p>
+            <w:r>
+              <w:t>3</w:t>
+            </w:r>
+          </w:p>
+        </w:tc>
+      </w:tr>
+      <w:tr>
+        <w:tc>
+          <w:tcPr>
+            <w:tcW w:w="1413" w:type="dxa"/>
+          </w:tcPr>
+          <w:p>
+            <w:r>
+              <w:t>z</w:t>
+            </w:r>
+          </w:p>
+        </w:tc>
+        <w:tc>
+          <w:tcPr>
+            <w:tcW w:w="1500" w:type="dxa"/>
+          </w:tcPr>
+          <w:p>
+            <w:r>
+              <w:t>0</w:t>
+            </w:r>
+          </w:p>
+        </w:tc>
+        <w:tc>
+          <w:tcPr>
+            <w:tcW w:w="1501" w:type="dxa"/>
+          </w:tcPr>
+          <w:p>
+            <w:r>
+              <w:t>-1</w:t>
+            </w:r>
+          </w:p>
+        </w:tc>
+        <w:tc>
+          <w:tcPr>
+            <w:tcW w:w="1462" w:type="dxa"/>
+          </w:tcPr>
+          <w:p>
+            <w:r>
+              <w:t>2</w:t>
+            </w:r>
+          </w:p>
+        </w:tc>
+      </w:tr>
+      <w:tr>
+        <w:tc>
+          <w:tcPr>
+            <w:tcW w:w="1413" w:type="dxa"/>
+          </w:tcPr>
+          <w:p>
+            <w:r>
+              <w:t>Nuevo z</w:t>
+            </w:r>
+          </w:p>
+        </w:tc>
+        <w:tc>
+          <w:tcPr>
+            <w:tcW w:w="1500" w:type="dxa"/>
+          </w:tcPr>
+          <w:p>
+            <w:r>
+              <w:t>0</w:t>
+            </w:r>
+          </w:p>
+        </w:tc>
+        <w:tc>
+          <w:tcPr>
+            <w:tcW w:w="1501" w:type="dxa"/>
+          </w:tcPr>
+          <w:p>
+            <w:r>
+              <w:t>0</w:t>
+            </w:r>
+          </w:p>
+        </w:tc>
+        <w:tc>
+          <w:tcPr>
+            <w:tcW w:w="1462" w:type="dxa"/>
+          </w:tcPr>
+          <w:p>
+            <w:r>
+              <w:t>5</w:t>
+            </w:r>
+          </w:p>
+        </w:tc>
+      </w:tr>
+    </w:tbl>
+    <w:p/>
+    <w:p>
+      <w:proofErr w:type="spellStart"/>
+      <w:r>
+        <w:t>Despues</w:t>
+      </w:r>
+      <w:proofErr w:type="spellEnd"/>
+      <w:r>
+        <w:t xml:space="preserve"> de trabajar con y</w:t>
+      </w:r>
+    </w:p>
+    <w:tbl>
+      <w:tblPr>
+        <w:tblStyle w:val="TableGrid"/>
+        <w:tblW w:w="0" w:type="auto"/>
+        <w:tblLook w:val="04A0" w:firstRow="1" w:lastRow="0" w:firstColumn="1" w:lastColumn="0" w:noHBand="0" w:noVBand="1"/>
+      </w:tblPr>
+      <w:tblGrid>
+        <w:gridCol w:w="1413"/>
+        <w:gridCol w:w="1500"/>
+        <w:gridCol w:w="1501"/>
+        <w:gridCol w:w="1462"/>
+      </w:tblGrid>
+      <w:tr>
+        <w:tc>
+          <w:tcPr>
+            <w:tcW w:w="1413" w:type="dxa"/>
+          </w:tcPr>
+          <w:p>
+            <w:pPr>
+              <w:jc w:val="center"/>
+            </w:pPr>
+            <w:r>
+              <w:t>Base</w:t>
+            </w:r>
+          </w:p>
+        </w:tc>
+        <w:tc>
+          <w:tcPr>
+            <w:tcW w:w="3001" w:type="dxa"/>
+            <w:gridSpan w:val="2"/>
+          </w:tcPr>
+          <w:p>
+            <w:pPr>
+              <w:jc w:val="center"/>
+            </w:pPr>
+            <w:r>
+              <w:t xml:space="preserve">Variables de </w:t>
+            </w:r>
+            <w:proofErr w:type="spellStart"/>
+            <w:r>
+              <w:t>desicion</w:t>
+            </w:r>
+            <w:proofErr w:type="spellEnd"/>
+          </w:p>
+        </w:tc>
+        <w:tc>
+          <w:tcPr>
+            <w:tcW w:w="1462" w:type="dxa"/>
+          </w:tcPr>
+          <w:p>
+            <w:pPr>
+              <w:jc w:val="center"/>
+            </w:pPr>
+            <w:r>
+              <w:t>VS</w:t>
+            </w:r>
+          </w:p>
+        </w:tc>
+      </w:tr>
+      <w:tr>
+        <w:tc>
+          <w:tcPr>
+            <w:tcW w:w="1413" w:type="dxa"/>
+          </w:tcPr>
+          <w:p/>
+        </w:tc>
+        <w:tc>
+          <w:tcPr>
+            <w:tcW w:w="1500" w:type="dxa"/>
+          </w:tcPr>
+          <w:p>
+            <w:r>
+              <w:t xml:space="preserve"> x</w:t>
+            </w:r>
+          </w:p>
+        </w:tc>
+        <w:tc>
+          <w:tcPr>
+            <w:tcW w:w="1501" w:type="dxa"/>
+          </w:tcPr>
+          <w:p>
+            <w:r>
+              <w:t>y</w:t>
+            </w:r>
+          </w:p>
+        </w:tc>
+        <w:tc>
+          <w:tcPr>
+            <w:tcW w:w="1462" w:type="dxa"/>
+          </w:tcPr>
+          <w:p>
+            <w:r>
+              <w:t>VS</w:t>
+            </w:r>
+          </w:p>
+        </w:tc>
+      </w:tr>
+      <w:tr>
+        <w:tc>
+          <w:tcPr>
+            <w:tcW w:w="1413" w:type="dxa"/>
+          </w:tcPr>
+          <w:p>
+            <w:r>
+              <w:t>y</w:t>
+            </w:r>
+          </w:p>
+        </w:tc>
+        <w:tc>
+          <w:tcPr>
+            <w:tcW w:w="1500" w:type="dxa"/>
+          </w:tcPr>
+          <w:p>
+            <w:r>
+              <w:t>0</w:t>
+            </w:r>
+          </w:p>
+        </w:tc>
+        <w:tc>
+          <w:tcPr>
+            <w:tcW w:w="1501" w:type="dxa"/>
+          </w:tcPr>
+          <w:p>
+            <w:r>
+              <w:t>1</w:t>
+            </w:r>
+          </w:p>
+        </w:tc>
+        <w:tc>
+          <w:tcPr>
+            <w:tcW w:w="1462" w:type="dxa"/>
+          </w:tcPr>
+          <w:p>
+            <w:r>
+              <w:t>3</w:t>
+            </w:r>
+          </w:p>
+        </w:tc>
+      </w:tr>
+      <w:tr>
+        <w:tc>
+          <w:tcPr>
+            <w:tcW w:w="1413" w:type="dxa"/>
+          </w:tcPr>
+          <w:p>
+            <w:r>
+              <w:t>x</w:t>
+            </w:r>
+          </w:p>
+        </w:tc>
+        <w:tc>
+          <w:tcPr>
+            <w:tcW w:w="1500" w:type="dxa"/>
+          </w:tcPr>
+          <w:p>
+            <w:r>
+              <w:t>1</w:t>
+            </w:r>
+          </w:p>
+        </w:tc>
+        <w:tc>
+          <w:tcPr>
+            <w:tcW w:w="1501" w:type="dxa"/>
+          </w:tcPr>
+          <w:p>
+            <w:r>
+              <w:t>0</w:t>
+            </w:r>
+          </w:p>
+        </w:tc>
+        <w:tc>
+          <w:tcPr>
+            <w:tcW w:w="1462" w:type="dxa"/>
+          </w:tcPr>
+          <w:p>
+            <w:r>
+              <w:t>1</w:t>
+            </w:r>
+          </w:p>
+        </w:tc>
+      </w:tr>
+      <w:tr>
+        <w:tc>
+          <w:tcPr>
+            <w:tcW w:w="1413" w:type="dxa"/>
+          </w:tcPr>
+          <w:p>
+            <w:r>
+              <w:t>z</w:t>
+            </w:r>
+          </w:p>
+        </w:tc>
+        <w:tc>
+          <w:tcPr>
+            <w:tcW w:w="1500" w:type="dxa"/>
+          </w:tcPr>
+          <w:p>
+            <w:r>
+              <w:t>0</w:t>
+            </w:r>
+          </w:p>
+        </w:tc>
+        <w:tc>
+          <w:tcPr>
+            <w:tcW w:w="1501" w:type="dxa"/>
+          </w:tcPr>
+          <w:p>
+            <w:r>
+              <w:t>0</w:t>
+            </w:r>
+          </w:p>
+        </w:tc>
+        <w:tc>
+          <w:tcPr>
+            <w:tcW w:w="1462" w:type="dxa"/>
+          </w:tcPr>
+          <w:p>
+            <w:r>
+              <w:rPr>
+                <w:highlight w:val="cyan"/>
+              </w:rPr>
+              <w:t>5</w:t>
+            </w:r>
+          </w:p>
+        </w:tc>
+      </w:tr>
+    </w:tbl>
+    <w:p>
+      <w:r>
+        <w:t xml:space="preserve"> </w:t>
+      </w:r>
+      <w:proofErr w:type="gramStart"/>
+      <w:r>
+        <w:t>Punto(</w:t>
+      </w:r>
+      <w:proofErr w:type="gramEnd"/>
+      <w:r>
+        <w:t>1,3)</w:t>
+      </w:r>
+      <w:r>
+        <w:tab/>
+        <w:t>Max z = 2x+y</w:t>
+      </w:r>
+    </w:p>
+    <w:p>
+      <w:r>
+        <w:tab/>
+      </w:r>
+      <w:r>
+        <w:tab/>
+      </w:r>
+      <w:r>
+        <w:tab/>
+        <w:t>2*1+3=</w:t>
+      </w:r>
+      <w:r>
+        <w:rPr>
+          <w:highlight w:val="cyan"/>
+        </w:rPr>
+        <w:t>5</w:t>
+      </w:r>
+    </w:p>
+    <w:p>
+      <w:r>
+        <w:lastRenderedPageBreak/>
+        <w:t>Revisar el orden de las variables en el FO y en la tabla en la columna de la base</w:t>
+      </w:r>
+    </w:p>
+    <w:p>
+      <w:r>
+        <w:drawing>
+          <wp:inline distT="0" distB="0" distL="0" distR="0" wp14:anchorId="54833085" wp14:editId="08646E8C">
+            <wp:extent cx="1465729" cy="1076860"/>
+            <wp:effectExtent l="0" t="0" r="1270" b="9525"/>
+            <wp:docPr id="1974715429" name="Picture 1"/>
+            <wp:cNvGraphicFramePr>
+              <a:graphicFrameLocks xmlns:a="http://schemas.openxmlformats.org/drawingml/2006/main" noChangeAspect="1"/>
+            </wp:cNvGraphicFramePr>
+            <a:graphic xmlns:a="http://schemas.openxmlformats.org/drawingml/2006/main">
+              <a:graphicData uri="http://schemas.openxmlformats.org/drawingml/2006/picture">
+                <pic:pic xmlns:pic="http://schemas.openxmlformats.org/drawingml/2006/picture">
+                  <pic:nvPicPr>
+                    <pic:cNvPr id="1974715429" name=""/>
+                    <pic:cNvPicPr/>
+                  </pic:nvPicPr>
+                  <pic:blipFill>
+                    <a:blip r:embed="rId6"/>
+                    <a:stretch>
+                      <a:fillRect/>
+                    </a:stretch>
+                  </pic:blipFill>
+                  <pic:spPr>
+                    <a:xfrm>
+                      <a:off x="0" y="0"/>
+                      <a:ext cx="1490531" cy="1095082"/>
+                    </a:xfrm>
+                    <a:prstGeom prst="rect">
+                      <a:avLst/>
+                    </a:prstGeom>
+                  </pic:spPr>
+                </pic:pic>
+              </a:graphicData>
+            </a:graphic>
+          </wp:inline>
+        </w:drawing>
+      </w:r>
+    </w:p>
+    <w:p>
+      <w:r>
+        <w:t>y=1</w:t>
+      </w:r>
+      <w:r>
+        <w:tab/>
+        <w:t>x=2</w:t>
+      </w:r>
+    </w:p>
+    <w:tbl>
+      <w:tblPr>
+        <w:tblStyle w:val="TableGrid"/>
+        <w:tblW w:w="9209" w:type="dxa"/>
+        <w:tblLook w:val="04A0" w:firstRow="1" w:lastRow="0" w:firstColumn="1" w:lastColumn="0" w:noHBand="0" w:noVBand="1"/>
+      </w:tblPr>
+      <w:tblGrid>
+        <w:gridCol w:w="1259"/>
+        <w:gridCol w:w="1143"/>
+        <w:gridCol w:w="1558"/>
+        <w:gridCol w:w="1080"/>
+        <w:gridCol w:w="338"/>
+        <w:gridCol w:w="1144"/>
+        <w:gridCol w:w="2687"/>
+      </w:tblGrid>
+      <w:tr>
+        <w:tc>
+          <w:tcPr>
+            <w:tcW w:w="1259" w:type="dxa"/>
+          </w:tcPr>
+          <w:p>
+            <w:r>
+              <w:t>y</w:t>
+            </w:r>
+          </w:p>
+        </w:tc>
+        <w:tc>
+          <w:tcPr>
+            <w:tcW w:w="1143" w:type="dxa"/>
+          </w:tcPr>
+          <w:p>
+            <w:r>
+              <w:t>x</w:t>
+            </w:r>
+          </w:p>
+        </w:tc>
+        <w:tc>
+          <w:tcPr>
+            <w:tcW w:w="1558" w:type="dxa"/>
+          </w:tcPr>
+          <w:p>
+            <w:r>
+              <w:t>Matriz optima</w:t>
+            </w:r>
+          </w:p>
+        </w:tc>
+        <w:tc>
+          <w:tcPr>
+            <w:tcW w:w="1080" w:type="dxa"/>
+          </w:tcPr>
+          <w:p>
+            <w:r>
+              <w:t>Inversa</w:t>
+            </w:r>
+          </w:p>
+        </w:tc>
+        <w:tc>
+          <w:tcPr>
+            <w:tcW w:w="338" w:type="dxa"/>
+          </w:tcPr>
+          <w:p>
+            <w:r>
+              <w:t>*</w:t>
+            </w:r>
+          </w:p>
+        </w:tc>
+        <w:tc>
+          <w:tcPr>
+            <w:tcW w:w="1144" w:type="dxa"/>
+          </w:tcPr>
+          <w:p>
+            <w:proofErr w:type="spellStart"/>
+            <w:r>
+              <w:t>Operacion</w:t>
+            </w:r>
+            <w:proofErr w:type="spellEnd"/>
+          </w:p>
+        </w:tc>
+        <w:tc>
+          <w:tcPr>
+            <w:tcW w:w="2687" w:type="dxa"/>
+          </w:tcPr>
+          <w:p>
+            <w:r>
+              <w:t>Resultado</w:t>
+            </w:r>
+          </w:p>
+        </w:tc>
+      </w:tr>
+      <w:tr>
+        <w:tc>
+          <w:tcPr>
+            <w:tcW w:w="1259" w:type="dxa"/>
+          </w:tcPr>
+          <w:p>
+            <w:r>
+              <w:t>1</w:t>
+            </w:r>
+          </w:p>
+        </w:tc>
+        <w:tc>
+          <w:tcPr>
+            <w:tcW w:w="1143" w:type="dxa"/>
+          </w:tcPr>
+          <w:p>
+            <w:r>
+              <w:t>2</w:t>
+            </w:r>
+          </w:p>
+        </w:tc>
+        <w:tc>
+          <w:tcPr>
+            <w:tcW w:w="1558" w:type="dxa"/>
+          </w:tcPr>
+          <w:p>
+            <w:r>
+              <w:rPr>
+                <w:highlight w:val="yellow"/>
+              </w:rPr>
+              <w:t>2</w:t>
+            </w:r>
+          </w:p>
+        </w:tc>
+        <w:tc>
+          <w:tcPr>
+            <w:tcW w:w="1080" w:type="dxa"/>
+          </w:tcPr>
+          <w:p>
+            <w:r>
+              <w:rPr>
+                <w:highlight w:val="yellow"/>
+              </w:rPr>
+              <w:t>-1</w:t>
+            </w:r>
+          </w:p>
+        </w:tc>
+        <w:tc>
+          <w:tcPr>
+            <w:tcW w:w="338" w:type="dxa"/>
+          </w:tcPr>
+          <w:p>
+            <w:r>
+              <w:t>*</w:t>
+            </w:r>
+          </w:p>
+        </w:tc>
+        <w:tc>
+          <w:tcPr>
+            <w:tcW w:w="1144" w:type="dxa"/>
+          </w:tcPr>
+          <w:p>
+            <w:r>
+              <w:t>1*2+2*-1</w:t>
+            </w:r>
+          </w:p>
+        </w:tc>
+        <w:tc>
+          <w:tcPr>
+            <w:tcW w:w="2687" w:type="dxa"/>
+          </w:tcPr>
+          <w:p>
+            <w:r>
+              <w:t>0</w:t>
+            </w:r>
+            <w:r>
+              <w:t>=A1=y1</w:t>
+            </w:r>
+          </w:p>
+          <w:p>
+            <w:r>
+              <w:t xml:space="preserve">Estos son de la primera </w:t>
+            </w:r>
+            <w:proofErr w:type="spellStart"/>
+            <w:r>
+              <w:t>restriccion</w:t>
+            </w:r>
+            <w:proofErr w:type="spellEnd"/>
+          </w:p>
+        </w:tc>
+      </w:tr>
+      <w:tr>
+        <w:tc>
+          <w:tcPr>
+            <w:tcW w:w="1259" w:type="dxa"/>
+          </w:tcPr>
+          <w:p/>
+        </w:tc>
+        <w:tc>
+          <w:tcPr>
+            <w:tcW w:w="1143" w:type="dxa"/>
+          </w:tcPr>
+          <w:p/>
+        </w:tc>
+        <w:tc>
+          <w:tcPr>
+            <w:tcW w:w="1558" w:type="dxa"/>
+          </w:tcPr>
+          <w:p>
+            <w:r>
+              <w:rPr>
+                <w:highlight w:val="yellow"/>
+              </w:rPr>
+              <w:t>-1</w:t>
+            </w:r>
+          </w:p>
+        </w:tc>
+        <w:tc>
+          <w:tcPr>
+            <w:tcW w:w="1080" w:type="dxa"/>
+          </w:tcPr>
+          <w:p>
+            <w:r>
+              <w:rPr>
+                <w:highlight w:val="yellow"/>
+              </w:rPr>
+              <w:t>1</w:t>
+            </w:r>
+          </w:p>
+        </w:tc>
+        <w:tc>
+          <w:tcPr>
+            <w:tcW w:w="338" w:type="dxa"/>
+          </w:tcPr>
+          <w:p>
+            <w:r>
+              <w:t>*</w:t>
+            </w:r>
+          </w:p>
+        </w:tc>
+        <w:tc>
+          <w:tcPr>
+            <w:tcW w:w="1144" w:type="dxa"/>
+          </w:tcPr>
+          <w:p>
+            <w:r>
+              <w:t>1*-1+2*1</w:t>
+            </w:r>
+          </w:p>
+        </w:tc>
+        <w:tc>
+          <w:tcPr>
+            <w:tcW w:w="2687" w:type="dxa"/>
+          </w:tcPr>
+          <w:p>
+            <w:r>
+              <w:t>1</w:t>
+            </w:r>
+            <w:r>
+              <w:t>=A2=y2</w:t>
+            </w:r>
+          </w:p>
+          <w:p>
+            <w:r>
+              <w:t>Estos son de la</w:t>
+            </w:r>
+            <w:r>
+              <w:t xml:space="preserve"> segunda</w:t>
+            </w:r>
+            <w:r>
+              <w:t xml:space="preserve"> </w:t>
+            </w:r>
+            <w:proofErr w:type="spellStart"/>
+            <w:r>
+              <w:t>restriccion</w:t>
+            </w:r>
+            <w:proofErr w:type="spellEnd"/>
+          </w:p>
+        </w:tc>
+      </w:tr>
+    </w:tbl>
+    <w:p>
+      <w:r>
+        <w:t xml:space="preserve"> </w:t>
+      </w:r>
+    </w:p>
+    <w:p>
+      <w:r>
+        <w:t>y1=0</w:t>
+      </w:r>
+      <w:r>
+        <w:tab/>
+        <w:t>y2=1</w:t>
+      </w:r>
+    </w:p>
+    <w:p>
+      <w:pPr>
+        <w:rPr>
+          <w:rFonts w:cstheme="minorHAnsi"/>
+        </w:rPr>
+      </w:pPr>
+      <w:r>
+        <w:rPr>
+          <w:rFonts w:cstheme="minorHAnsi"/>
+        </w:rPr>
+        <w:t>Min w = 4y1+5y2</w:t>
+      </w:r>
+    </w:p>
+    <w:p>
+      <w:pPr>
+        <w:rPr>
+          <w:rFonts w:cstheme="minorHAnsi"/>
+        </w:rPr>
+      </w:pPr>
+      <w:r>
+        <w:rPr>
+          <w:rFonts w:cstheme="minorHAnsi"/>
+        </w:rPr>
+        <w:tab/>
+        <w:t>4*0+5*1=</w:t>
+      </w:r>
+      <w:r>
+        <w:rPr>
+          <w:rFonts w:cstheme="minorHAnsi"/>
+          <w:highlight w:val="cyan"/>
+        </w:rPr>
+        <w:t>5</w:t>
+      </w:r>
+    </w:p>
+    <w:p>
+      <w:pPr>
+        <w:rPr>
+          <w:rFonts w:cstheme="minorHAnsi"/>
+        </w:rPr>
+      </w:pPr>
+      <w:r>
+        <w:rPr>
+          <w:rFonts w:cstheme="minorHAnsi"/>
+        </w:rPr>
+        <w:t>Sujeto a:</w:t>
+      </w:r>
+    </w:p>
+    <w:p>
+      <w:pPr>
+        <w:rPr>
+          <w:rFonts w:cstheme="minorHAnsi"/>
+        </w:rPr>
+      </w:pPr>
+      <w:r>
+        <w:rPr>
+          <w:rFonts w:eastAsia="Times New Roman" w:cstheme="minorHAnsi"/>
+          <w:lang w:eastAsia="es-CR"/>
+        </w:rPr>
+        <w:tab/>
+      </w:r>
+      <w:r>
+        <w:rPr>
+          <w:rFonts w:cstheme="minorHAnsi"/>
+        </w:rPr>
+        <w:t>y1+2y2&gt;=2</w:t>
+      </w:r>
+      <w:r>
+        <w:rPr>
+          <w:rFonts w:cstheme="minorHAnsi"/>
+        </w:rPr>
+        <w:t xml:space="preserve"> (</w:t>
+      </w:r>
+      <w:r>
+        <w:rPr>
+          <w:rFonts w:cstheme="minorHAnsi"/>
+        </w:rPr>
+        <w:t xml:space="preserve">1 relacionada con </w:t>
+      </w:r>
+      <w:r>
+        <w:rPr>
+          <w:rFonts w:cstheme="minorHAnsi"/>
+        </w:rPr>
+        <w:t>x)</w:t>
+      </w:r>
+    </w:p>
+    <w:p>
+      <w:pPr>
+        <w:ind w:firstLine="708"/>
+        <w:rPr>
+          <w:rFonts w:cstheme="minorHAnsi"/>
+        </w:rPr>
+      </w:pPr>
+      <w:r>
+        <w:rPr>
+          <w:rFonts w:cstheme="minorHAnsi"/>
+        </w:rPr>
+        <w:t>y1+2y2=2</w:t>
+      </w:r>
+    </w:p>
+    <w:p>
+      <w:pPr>
+        <w:ind w:firstLine="708"/>
+        <w:rPr>
+          <w:rFonts w:cstheme="minorHAnsi"/>
+        </w:rPr>
+      </w:pPr>
+      <w:r>
+        <w:rPr>
+          <w:rFonts w:cstheme="minorHAnsi"/>
+        </w:rPr>
+        <w:t>y1+2y2</w:t>
+      </w:r>
+      <w:r>
+        <w:rPr>
+          <w:rFonts w:cstheme="minorHAnsi"/>
+        </w:rPr>
+        <w:t>-</w:t>
+      </w:r>
+      <w:r>
+        <w:rPr>
+          <w:rFonts w:cstheme="minorHAnsi"/>
+        </w:rPr>
+        <w:t>2</w:t>
+      </w:r>
+    </w:p>
+    <w:p>
+      <w:pPr>
+        <w:ind w:firstLine="708"/>
+        <w:rPr>
+          <w:rFonts w:cstheme="minorHAnsi"/>
+        </w:rPr>
+      </w:pPr>
+      <w:r>
+        <w:rPr>
+          <w:rFonts w:cstheme="minorHAnsi"/>
+        </w:rPr>
+        <w:t>0*2*1-2=</w:t>
+      </w:r>
+      <w:r>
+        <w:rPr>
+          <w:rFonts w:cstheme="minorHAnsi"/>
+          <w:highlight w:val="yellow"/>
+        </w:rPr>
+        <w:t>0</w:t>
+      </w:r>
+    </w:p>
+    <w:p>
+      <w:pPr>
+        <w:rPr>
+          <w:rFonts w:cstheme="minorHAnsi"/>
+        </w:rPr>
+      </w:pPr>
+    </w:p>
+    <w:p>
+      <w:pPr>
+        <w:rPr>
+          <w:rFonts w:cstheme="minorHAnsi"/>
+        </w:rPr>
+      </w:pPr>
+      <w:r>
+        <w:rPr>
+          <w:rFonts w:eastAsia="Times New Roman" w:cstheme="minorHAnsi"/>
+          <w:lang w:eastAsia="es-CR"/>
+        </w:rPr>
+        <w:tab/>
+      </w:r>
+      <w:r>
+        <w:rPr>
+          <w:rFonts w:cstheme="minorHAnsi"/>
+        </w:rPr>
+        <w:t>y1+y2&gt;=</w:t>
+      </w:r>
+      <w:proofErr w:type="gramStart"/>
+      <w:r>
+        <w:rPr>
+          <w:rFonts w:cstheme="minorHAnsi"/>
+        </w:rPr>
+        <w:t xml:space="preserve">1 </w:t>
+      </w:r>
+      <w:r>
+        <w:rPr>
+          <w:rFonts w:cstheme="minorHAnsi"/>
+        </w:rPr>
+        <w:t xml:space="preserve"> (</w:t>
+      </w:r>
+      <w:proofErr w:type="gramEnd"/>
+      <w:r>
+        <w:rPr>
+          <w:rFonts w:cstheme="minorHAnsi"/>
+        </w:rPr>
+        <w:t xml:space="preserve">2 relacionada con </w:t>
+      </w:r>
+      <w:r>
+        <w:rPr>
+          <w:rFonts w:cstheme="minorHAnsi"/>
+        </w:rPr>
+        <w:t>y)</w:t>
+      </w:r>
+    </w:p>
+    <w:p>
+      <w:pPr>
+        <w:ind w:firstLine="708"/>
+        <w:rPr>
+          <w:rFonts w:cstheme="minorHAnsi"/>
+        </w:rPr>
+      </w:pPr>
+      <w:r>
+        <w:rPr>
+          <w:rFonts w:cstheme="minorHAnsi"/>
+        </w:rPr>
+        <w:t xml:space="preserve">y1+y2=1 </w:t>
+      </w:r>
+      <w:r>
+        <w:rPr>
+          <w:rFonts w:cstheme="minorHAnsi"/>
+        </w:rPr>
+        <w:t xml:space="preserve"> </w:t>
+      </w:r>
+    </w:p>
+    <w:p>
+      <w:pPr>
+        <w:ind w:firstLine="708"/>
+        <w:rPr>
+          <w:rFonts w:cstheme="minorHAnsi"/>
+        </w:rPr>
+      </w:pPr>
+      <w:r>
+        <w:rPr>
+          <w:rFonts w:cstheme="minorHAnsi"/>
+        </w:rPr>
+        <w:t>y1+y2</w:t>
+      </w:r>
+      <w:r>
+        <w:rPr>
+          <w:rFonts w:cstheme="minorHAnsi"/>
+        </w:rPr>
+        <w:t>-</w:t>
+      </w:r>
+      <w:r>
+        <w:rPr>
+          <w:rFonts w:cstheme="minorHAnsi"/>
+        </w:rPr>
+        <w:t>1</w:t>
+      </w:r>
+    </w:p>
+    <w:p>
+      <w:pPr>
+        <w:ind w:firstLine="708"/>
+        <w:rPr>
+          <w:rFonts w:cstheme="minorHAnsi"/>
+        </w:rPr>
+      </w:pPr>
+      <w:r>
+        <w:rPr>
+          <w:rFonts w:cstheme="minorHAnsi"/>
+        </w:rPr>
+        <w:t>0+1-1=</w:t>
+      </w:r>
+      <w:r>
+        <w:rPr>
+          <w:rFonts w:cstheme="minorHAnsi"/>
+          <w:highlight w:val="yellow"/>
+        </w:rPr>
+        <w:t>0</w:t>
+      </w:r>
+      <w:r>
+        <w:rPr>
+          <w:rFonts w:cstheme="minorHAnsi"/>
+        </w:rPr>
+        <w:t xml:space="preserve"> </w:t>
+      </w:r>
+      <w:r>
+        <w:rPr>
+          <w:rFonts w:cstheme="minorHAnsi"/>
+        </w:rPr>
+        <w:t xml:space="preserve"> </w:t>
+      </w:r>
+    </w:p>
+    <w:p>
+      <w:pPr>
+        <w:rPr>
+          <w:rFonts w:cstheme="minorHAnsi"/>
+        </w:rPr>
+      </w:pPr>
+    </w:p>
+    <w:p>
+      <w:pPr>
+        <w:rPr>
+          <w:rFonts w:eastAsia="Times New Roman" w:cstheme="minorHAnsi"/>
+          <w:lang w:eastAsia="es-CR"/>
+        </w:rPr>
+      </w:pPr>
+      <w:r>
+        <w:rPr>
+          <w:rFonts w:eastAsia="Times New Roman" w:cstheme="minorHAnsi"/>
+          <w:lang w:eastAsia="es-CR"/>
+        </w:rPr>
+        <w:tab/>
+        <w:t>y1&gt;=1</w:t>
+      </w:r>
+    </w:p>
+    <w:p>
+      <w:r>
+        <w:rPr>
+          <w:rFonts w:eastAsia="Times New Roman" w:cstheme="minorHAnsi"/>
+          <w:lang w:eastAsia="es-CR"/>
+        </w:rPr>
+        <w:tab/>
+        <w:t>y2&gt;=1</w:t>
+      </w:r>
+    </w:p>
     <w:sectPr>
       <w:pgSz w:w="12240" w:h="15840"/>
       <w:pgMar w:top="1417" w:right="1701" w:bottom="1417" w:left="1701" w:header="708" w:footer="708" w:gutter="0"/>

</xml_diff>